<commit_message>
Added Vulnerability Assessment Report for KT2
</commit_message>
<xml_diff>
--- a/Domaci 1/Vulnerability Assessment Report - Vlada Dević.docx
+++ b/Domaci 1/Vulnerability Assessment Report - Vlada Dević.docx
@@ -15,8 +15,6 @@
       <w:r>
         <w:t>ulnerability Assessment Report</w:t>
       </w:r>
-      <w:bookmarkStart w:id="1" w:name="_GoBack"/>
-      <w:bookmarkEnd w:id="1"/>
     </w:p>
     <w:p>
       <w:pPr>
@@ -154,6 +152,14 @@
       </w:r>
       <w:r>
         <w:t xml:space="preserve"> Metasploitable3</w:t>
+      </w:r>
+    </w:p>
+    <w:p>
+      <w:pPr>
+        <w:pStyle w:val="Heading1"/>
+      </w:pPr>
+      <w:r>
+        <w:t>CVE-2021-3156</w:t>
       </w:r>
     </w:p>
     <w:p>
@@ -176,8 +182,8 @@
           <w:szCs w:val="26"/>
         </w:rPr>
       </w:pPr>
-      <w:bookmarkStart w:id="2" w:name="_23bwep4lvocw" w:colFirst="0" w:colLast="0"/>
-      <w:bookmarkEnd w:id="2"/>
+      <w:bookmarkStart w:id="1" w:name="_23bwep4lvocw" w:colFirst="0" w:colLast="0"/>
+      <w:bookmarkEnd w:id="1"/>
       <w:r>
         <w:rPr>
           <w:b/>
@@ -541,9 +547,6 @@
         <w:t>.</w:t>
       </w:r>
       <w:r>
-        <w:t xml:space="preserve"> </w:t>
-      </w:r>
-      <w:r>
         <w:pict w14:anchorId="5C527E06">
           <v:rect id="_x0000_i1026" style="width:0;height:1.5pt" o:hralign="center" o:hrstd="t" o:hr="t" fillcolor="#a0a0a0" stroked="f"/>
         </w:pict>
@@ -562,8 +565,8 @@
           <w:szCs w:val="26"/>
         </w:rPr>
       </w:pPr>
-      <w:bookmarkStart w:id="3" w:name="_u6y62sqggj4q" w:colFirst="0" w:colLast="0"/>
-      <w:bookmarkEnd w:id="3"/>
+      <w:bookmarkStart w:id="2" w:name="_u6y62sqggj4q" w:colFirst="0" w:colLast="0"/>
+      <w:bookmarkEnd w:id="2"/>
       <w:r>
         <w:rPr>
           <w:b/>
@@ -1062,26 +1065,26 @@
     <w:p>
       <w:pPr>
         <w:ind w:left="720"/>
+        <w:rPr>
+          <w:lang w:val="sr-Latn-RS"/>
+        </w:rPr>
       </w:pPr>
       <w:proofErr w:type="gramStart"/>
       <w:r>
         <w:rPr>
           <w:b/>
         </w:rPr>
-        <w:t>I(</w:t>
+        <w:t>C(</w:t>
       </w:r>
       <w:proofErr w:type="gramEnd"/>
       <w:r>
         <w:rPr>
           <w:b/>
         </w:rPr>
-        <w:t>Integrity Impact) : H(High)</w:t>
-      </w:r>
-      <w:r>
-        <w:t xml:space="preserve"> –</w:t>
-      </w:r>
-      <w:r>
-        <w:t xml:space="preserve"> </w:t>
+        <w:t>Confidentiality Impact) : H(High)</w:t>
+      </w:r>
+      <w:r>
+        <w:t xml:space="preserve"> - </w:t>
       </w:r>
       <w:proofErr w:type="spellStart"/>
       <w:r>
@@ -1109,39 +1112,23 @@
       </w:r>
       <w:proofErr w:type="spellStart"/>
       <w:r>
-        <w:t>stiče</w:t>
-      </w:r>
-      <w:proofErr w:type="spellEnd"/>
-      <w:r>
-        <w:t xml:space="preserve"> </w:t>
-      </w:r>
-      <w:proofErr w:type="spellStart"/>
-      <w:r>
-        <w:t>mogućnost</w:t>
-      </w:r>
-      <w:proofErr w:type="spellEnd"/>
-      <w:r>
-        <w:t xml:space="preserve"> da </w:t>
-      </w:r>
-      <w:proofErr w:type="spellStart"/>
-      <w:r>
-        <w:t>pravi</w:t>
-      </w:r>
-      <w:proofErr w:type="spellEnd"/>
-      <w:r>
-        <w:t xml:space="preserve"> </w:t>
-      </w:r>
-      <w:proofErr w:type="spellStart"/>
-      <w:r>
-        <w:t>izmene</w:t>
-      </w:r>
-      <w:proofErr w:type="spellEnd"/>
-      <w:r>
-        <w:t xml:space="preserve"> </w:t>
-      </w:r>
-      <w:proofErr w:type="spellStart"/>
-      <w:r>
-        <w:t>nad</w:t>
+        <w:t>dobija</w:t>
+      </w:r>
+      <w:proofErr w:type="spellEnd"/>
+      <w:r>
+        <w:t xml:space="preserve"> </w:t>
+      </w:r>
+      <w:proofErr w:type="spellStart"/>
+      <w:r>
+        <w:t>pristup</w:t>
+      </w:r>
+      <w:proofErr w:type="spellEnd"/>
+      <w:r>
+        <w:t xml:space="preserve"> </w:t>
+      </w:r>
+      <w:proofErr w:type="spellStart"/>
+      <w:r>
+        <w:t>osetljivim</w:t>
       </w:r>
       <w:proofErr w:type="spellEnd"/>
       <w:r>
@@ -1159,6 +1146,103 @@
     <w:p>
       <w:pPr>
         <w:ind w:left="720"/>
+      </w:pPr>
+      <w:proofErr w:type="gramStart"/>
+      <w:r>
+        <w:rPr>
+          <w:b/>
+        </w:rPr>
+        <w:t>I(</w:t>
+      </w:r>
+      <w:proofErr w:type="gramEnd"/>
+      <w:r>
+        <w:rPr>
+          <w:b/>
+        </w:rPr>
+        <w:t>Integrity Impact) : H(High)</w:t>
+      </w:r>
+      <w:r>
+        <w:t xml:space="preserve"> –</w:t>
+      </w:r>
+      <w:r>
+        <w:t xml:space="preserve"> </w:t>
+      </w:r>
+      <w:proofErr w:type="spellStart"/>
+      <w:r>
+        <w:t>Iskorišćavanjem</w:t>
+      </w:r>
+      <w:proofErr w:type="spellEnd"/>
+      <w:r>
+        <w:t xml:space="preserve"> </w:t>
+      </w:r>
+      <w:proofErr w:type="spellStart"/>
+      <w:r>
+        <w:t>ranjivosti</w:t>
+      </w:r>
+      <w:proofErr w:type="spellEnd"/>
+      <w:r>
+        <w:t xml:space="preserve"> </w:t>
+      </w:r>
+      <w:proofErr w:type="spellStart"/>
+      <w:r>
+        <w:t>napadač</w:t>
+      </w:r>
+      <w:proofErr w:type="spellEnd"/>
+      <w:r>
+        <w:t xml:space="preserve"> </w:t>
+      </w:r>
+      <w:proofErr w:type="spellStart"/>
+      <w:r>
+        <w:t>stiče</w:t>
+      </w:r>
+      <w:proofErr w:type="spellEnd"/>
+      <w:r>
+        <w:t xml:space="preserve"> </w:t>
+      </w:r>
+      <w:proofErr w:type="spellStart"/>
+      <w:r>
+        <w:t>mogućnost</w:t>
+      </w:r>
+      <w:proofErr w:type="spellEnd"/>
+      <w:r>
+        <w:t xml:space="preserve"> da </w:t>
+      </w:r>
+      <w:proofErr w:type="spellStart"/>
+      <w:r>
+        <w:t>pravi</w:t>
+      </w:r>
+      <w:proofErr w:type="spellEnd"/>
+      <w:r>
+        <w:t xml:space="preserve"> </w:t>
+      </w:r>
+      <w:proofErr w:type="spellStart"/>
+      <w:r>
+        <w:t>izmene</w:t>
+      </w:r>
+      <w:proofErr w:type="spellEnd"/>
+      <w:r>
+        <w:t xml:space="preserve"> </w:t>
+      </w:r>
+      <w:proofErr w:type="spellStart"/>
+      <w:r>
+        <w:t>nad</w:t>
+      </w:r>
+      <w:proofErr w:type="spellEnd"/>
+      <w:r>
+        <w:t xml:space="preserve"> </w:t>
+      </w:r>
+      <w:proofErr w:type="spellStart"/>
+      <w:r>
+        <w:t>podacima</w:t>
+      </w:r>
+      <w:proofErr w:type="spellEnd"/>
+      <w:r>
+        <w:t>.</w:t>
+      </w:r>
+    </w:p>
+    <w:p>
+      <w:pPr>
+        <w:ind w:left="720"/>
         <w:rPr>
           <w:i/>
           <w:lang w:val="sr-Latn-RS"/>
@@ -1169,6 +1253,7 @@
         <w:rPr>
           <w:b/>
         </w:rPr>
+        <w:lastRenderedPageBreak/>
         <w:t>A(</w:t>
       </w:r>
       <w:proofErr w:type="gramEnd"/>
@@ -1294,14 +1379,7 @@
         <w:rPr>
           <w:lang w:val="sr-Latn-RS"/>
         </w:rPr>
-        <w:t xml:space="preserve">šćavanjem ove ranjivosti napadač dobija root pristup sistemu. Ovo znači da potencijalno kompomitovan integritet svih podataka unutar sistema. Napad je moguće izvesti relativno lako, ne utiče na druge komponente sistema i nije potrebna </w:t>
-      </w:r>
-      <w:r>
-        <w:rPr>
-          <w:lang w:val="sr-Latn-RS"/>
-        </w:rPr>
-        <w:lastRenderedPageBreak/>
-        <w:t xml:space="preserve">žrtva preko koje se napad izvodi. Svi ovi argumenti su dobar razlog za visoku CVSS ocenu. Razlog zašto ocena nije viša je to što izvođenje napada nije moguće preko mreže </w:t>
+        <w:t xml:space="preserve">šćavanjem ove ranjivosti napadač dobija root pristup sistemu. Ovo znači da potencijalno kompomitovan integritet svih podataka unutar sistema. Napad je moguće izvesti relativno lako, ne utiče na druge komponente sistema i nije potrebna žrtva preko koje se napad izvodi. Svi ovi argumenti su dobar razlog za visoku CVSS ocenu. Razlog zašto ocena nije viša je to što izvođenje napada nije moguće preko mreže </w:t>
       </w:r>
       <w:r>
         <w:rPr>
@@ -1330,8 +1408,8 @@
           <w:szCs w:val="26"/>
         </w:rPr>
       </w:pPr>
-      <w:bookmarkStart w:id="4" w:name="_pigsl1372edl" w:colFirst="0" w:colLast="0"/>
-      <w:bookmarkEnd w:id="4"/>
+      <w:bookmarkStart w:id="3" w:name="_pigsl1372edl" w:colFirst="0" w:colLast="0"/>
+      <w:bookmarkEnd w:id="3"/>
       <w:r>
         <w:rPr>
           <w:b/>
@@ -1546,6 +1624,46 @@
           <w:b/>
         </w:rPr>
         <w:br/>
+      </w:r>
+      <w:proofErr w:type="spellStart"/>
+      <w:r>
+        <w:t>Ovaj</w:t>
+      </w:r>
+      <w:proofErr w:type="spellEnd"/>
+      <w:r>
+        <w:t xml:space="preserve"> </w:t>
+      </w:r>
+      <w:proofErr w:type="spellStart"/>
+      <w:r>
+        <w:t>eksplot</w:t>
+      </w:r>
+      <w:proofErr w:type="spellEnd"/>
+      <w:r>
+        <w:t xml:space="preserve"> </w:t>
+      </w:r>
+      <w:proofErr w:type="spellStart"/>
+      <w:r>
+        <w:t>spada</w:t>
+      </w:r>
+      <w:proofErr w:type="spellEnd"/>
+      <w:r>
+        <w:t xml:space="preserve"> u LPE(local privilege escalation) </w:t>
+      </w:r>
+      <w:proofErr w:type="spellStart"/>
+      <w:r>
+        <w:t>klasu</w:t>
+      </w:r>
+      <w:proofErr w:type="spellEnd"/>
+      <w:r>
+        <w:t xml:space="preserve"> </w:t>
+      </w:r>
+      <w:proofErr w:type="spellStart"/>
+      <w:r>
+        <w:t>napada</w:t>
+      </w:r>
+      <w:proofErr w:type="spellEnd"/>
+      <w:r>
+        <w:t xml:space="preserve">. </w:t>
       </w:r>
       <w:proofErr w:type="spellStart"/>
       <w:r>
@@ -3333,8 +3451,8 @@
           <w:szCs w:val="26"/>
         </w:rPr>
       </w:pPr>
-      <w:bookmarkStart w:id="5" w:name="_j2bo1lpdab5h" w:colFirst="0" w:colLast="0"/>
-      <w:bookmarkEnd w:id="5"/>
+      <w:bookmarkStart w:id="4" w:name="_j2bo1lpdab5h" w:colFirst="0" w:colLast="0"/>
+      <w:bookmarkEnd w:id="4"/>
       <w:r>
         <w:rPr>
           <w:b/>
@@ -3656,8 +3774,8 @@
           <w:szCs w:val="26"/>
         </w:rPr>
       </w:pPr>
-      <w:bookmarkStart w:id="6" w:name="_swbfrzaed625" w:colFirst="0" w:colLast="0"/>
-      <w:bookmarkEnd w:id="6"/>
+      <w:bookmarkStart w:id="5" w:name="_swbfrzaed625" w:colFirst="0" w:colLast="0"/>
+      <w:bookmarkEnd w:id="5"/>
       <w:r>
         <w:rPr>
           <w:b/>
@@ -3964,6 +4082,8 @@
         </w:rPr>
         <w:t>&gt;</w:t>
       </w:r>
+      <w:bookmarkStart w:id="6" w:name="_GoBack"/>
+      <w:bookmarkEnd w:id="6"/>
     </w:p>
     <w:sectPr>
       <w:pgSz w:w="12240" w:h="15840"/>

</xml_diff>